<commit_message>
quite la palabra desarrollar en el titulo
</commit_message>
<xml_diff>
--- a/Propuesta.docx
+++ b/Propuesta.docx
@@ -19,7 +19,43 @@
           <w:szCs w:val="24"/>
           <w:lang w:val="es-MX"/>
         </w:rPr>
-        <w:t>Título de la tesis: Desarrollo e implementación de una aplicación móvil para coadyuvar del recorrido del jardín botánico “”.</w:t>
+        <w:t xml:space="preserve">Título de la tesis: Desarrollo e implementación de una aplicación móvil para coadyuvar del </w:t>
+      </w:r>
+      <w:r>
+        <w:rPr>
+          <w:rFonts w:ascii="Arial" w:hAnsi="Arial" w:cs="Arial"/>
+          <w:sz w:val="24"/>
+          <w:szCs w:val="24"/>
+          <w:lang w:val="es-MX"/>
+        </w:rPr>
+        <w:t xml:space="preserve">recorrido del jardín </w:t>
+      </w:r>
+      <w:r>
+        <w:rPr>
+          <w:rFonts w:ascii="Arial" w:hAnsi="Arial" w:cs="Arial"/>
+          <w:sz w:val="24"/>
+          <w:szCs w:val="24"/>
+          <w:lang w:val="es-MX"/>
+        </w:rPr>
+        <w:t>botánico de la Universidad del M</w:t>
+      </w:r>
+      <w:r>
+        <w:rPr>
+          <w:rFonts w:ascii="Arial" w:hAnsi="Arial" w:cs="Arial"/>
+          <w:sz w:val="24"/>
+          <w:szCs w:val="24"/>
+          <w:lang w:val="es-MX"/>
+        </w:rPr>
+        <w:t>ar campus Puerto Escondido</w:t>
+      </w:r>
+      <w:r>
+        <w:rPr>
+          <w:rFonts w:ascii="Arial" w:hAnsi="Arial" w:cs="Arial"/>
+          <w:sz w:val="24"/>
+          <w:szCs w:val="24"/>
+          <w:lang w:val="es-MX"/>
+        </w:rPr>
+        <w:t>.</w:t>
       </w:r>
     </w:p>
     <w:p>
@@ -68,7 +104,43 @@
           <w:szCs w:val="24"/>
           <w:lang w:val="es-MX"/>
         </w:rPr>
-        <w:t>. Dicha aplicación apoyara a los técnicos a dar información pertinente a los visitantes del jardín botánico “” de la Universidad del Mar.</w:t>
+        <w:t>. Dicha aplicación apoyara a los técnicos a dar información pertinente a los vi</w:t>
+      </w:r>
+      <w:r>
+        <w:rPr>
+          <w:rFonts w:ascii="Arial" w:hAnsi="Arial" w:cs="Arial"/>
+          <w:sz w:val="24"/>
+          <w:szCs w:val="24"/>
+          <w:lang w:val="es-MX"/>
+        </w:rPr>
+        <w:t xml:space="preserve">sitantes del jardín botánico </w:t>
+      </w:r>
+      <w:r>
+        <w:rPr>
+          <w:rFonts w:ascii="Arial" w:hAnsi="Arial" w:cs="Arial"/>
+          <w:sz w:val="24"/>
+          <w:szCs w:val="24"/>
+          <w:lang w:val="es-MX"/>
+        </w:rPr>
+        <w:t>de la Universidad del Mar</w:t>
+      </w:r>
+      <w:r>
+        <w:rPr>
+          <w:rFonts w:ascii="Arial" w:hAnsi="Arial" w:cs="Arial"/>
+          <w:sz w:val="24"/>
+          <w:szCs w:val="24"/>
+          <w:lang w:val="es-MX"/>
+        </w:rPr>
+        <w:t xml:space="preserve"> campus Puerto Escondido</w:t>
+      </w:r>
+      <w:r>
+        <w:rPr>
+          <w:rFonts w:ascii="Arial" w:hAnsi="Arial" w:cs="Arial"/>
+          <w:sz w:val="24"/>
+          <w:szCs w:val="24"/>
+          <w:lang w:val="es-MX"/>
+        </w:rPr>
+        <w:t>.</w:t>
       </w:r>
     </w:p>
     <w:p>
@@ -88,7 +160,27 @@
           <w:szCs w:val="24"/>
           <w:lang w:val="es-MX"/>
         </w:rPr>
-        <w:t>Objetivo específico: desarrollar una aplicación móvil que contenga la información básica de todas las plantas existente del jardín botánico “”.</w:t>
+        <w:t xml:space="preserve">Objetivo específico: desarrollar una aplicación móvil que contenga la información básica de todas las plantas </w:t>
+      </w:r>
+      <w:r>
+        <w:rPr>
+          <w:rFonts w:ascii="Arial" w:hAnsi="Arial" w:cs="Arial"/>
+          <w:sz w:val="24"/>
+          <w:szCs w:val="24"/>
+          <w:lang w:val="es-MX"/>
+        </w:rPr>
+        <w:t>existente del jardín botánico de la Universidad del Mar</w:t>
+      </w:r>
+      <w:bookmarkStart w:id="0" w:name="_GoBack"/>
+      <w:bookmarkEnd w:id="0"/>
+      <w:r>
+        <w:rPr>
+          <w:rFonts w:ascii="Arial" w:hAnsi="Arial" w:cs="Arial"/>
+          <w:sz w:val="24"/>
+          <w:szCs w:val="24"/>
+          <w:lang w:val="es-MX"/>
+        </w:rPr>
+        <w:t>.</w:t>
       </w:r>
     </w:p>
     <w:p>
@@ -128,18 +220,7 @@
           <w:szCs w:val="24"/>
           <w:lang w:val="es-MX"/>
         </w:rPr>
-        <w:t>Objetivo específico:</w:t>
-      </w:r>
-      <w:bookmarkStart w:id="0" w:name="_GoBack"/>
-      <w:bookmarkEnd w:id="0"/>
-      <w:r>
-        <w:rPr>
-          <w:rFonts w:ascii="Arial" w:hAnsi="Arial" w:cs="Arial"/>
-          <w:sz w:val="24"/>
-          <w:szCs w:val="24"/>
-          <w:lang w:val="es-MX"/>
-        </w:rPr>
-        <w:t xml:space="preserve"> Implementar la aplicación móvil en dispositivos que cuenten con una versión superior a la 4.0 del sistema operativo Android.</w:t>
+        <w:t>Objetivo específico: Implementar la aplicación móvil en dispositivos que cuenten con una versión superior a la 4.0 del sistema operativo Android.</w:t>
       </w:r>
     </w:p>
     <w:sectPr>

</xml_diff>

<commit_message>
poner el nombre chepilme
</commit_message>
<xml_diff>
--- a/Propuesta.docx
+++ b/Propuesta.docx
@@ -160,27 +160,7 @@
           <w:szCs w:val="24"/>
           <w:lang w:val="es-MX"/>
         </w:rPr>
-        <w:t xml:space="preserve">Objetivo específico: desarrollar una aplicación móvil que contenga la información básica de todas las plantas </w:t>
-      </w:r>
-      <w:r>
-        <w:rPr>
-          <w:rFonts w:ascii="Arial" w:hAnsi="Arial" w:cs="Arial"/>
-          <w:sz w:val="24"/>
-          <w:szCs w:val="24"/>
-          <w:lang w:val="es-MX"/>
-        </w:rPr>
-        <w:t>existente del jardín botánico de la Universidad del Mar</w:t>
-      </w:r>
-      <w:bookmarkStart w:id="0" w:name="_GoBack"/>
-      <w:bookmarkEnd w:id="0"/>
-      <w:r>
-        <w:rPr>
-          <w:rFonts w:ascii="Arial" w:hAnsi="Arial" w:cs="Arial"/>
-          <w:sz w:val="24"/>
-          <w:szCs w:val="24"/>
-          <w:lang w:val="es-MX"/>
-        </w:rPr>
-        <w:t>.</w:t>
+        <w:t>Objetivo específico: Implementar la aplicación móvil en dispositivos que cuenten con una versión superior a la 4.0 del sistema operativo Android.</w:t>
       </w:r>
     </w:p>
     <w:p>
@@ -220,8 +200,48 @@
           <w:szCs w:val="24"/>
           <w:lang w:val="es-MX"/>
         </w:rPr>
-        <w:t>Objetivo específico: Implementar la aplicación móvil en dispositivos que cuenten con una versión superior a la 4.0 del sistema operativo Android.</w:t>
-      </w:r>
+        <w:t>Objetivo específico: D</w:t>
+      </w:r>
+      <w:r>
+        <w:rPr>
+          <w:rFonts w:ascii="Arial" w:hAnsi="Arial" w:cs="Arial"/>
+          <w:sz w:val="24"/>
+          <w:szCs w:val="24"/>
+          <w:lang w:val="es-MX"/>
+        </w:rPr>
+        <w:t xml:space="preserve">esarrollar una aplicación móvil que contenga la información básica de todas las plantas </w:t>
+      </w:r>
+      <w:r>
+        <w:rPr>
+          <w:rFonts w:ascii="Arial" w:hAnsi="Arial" w:cs="Arial"/>
+          <w:sz w:val="24"/>
+          <w:szCs w:val="24"/>
+          <w:lang w:val="es-MX"/>
+        </w:rPr>
+        <w:t>existente del jardín botánico de la Universidad del Mar</w:t>
+      </w:r>
+      <w:bookmarkStart w:id="0" w:name="_GoBack"/>
+      <w:bookmarkEnd w:id="0"/>
+      <w:r>
+        <w:rPr>
+          <w:rFonts w:ascii="Arial" w:hAnsi="Arial" w:cs="Arial"/>
+          <w:sz w:val="24"/>
+          <w:szCs w:val="24"/>
+          <w:lang w:val="es-MX"/>
+        </w:rPr>
+        <w:t>.</w:t>
+      </w:r>
+    </w:p>
+    <w:p>
+      <w:pPr>
+        <w:jc w:val="both"/>
+        <w:rPr>
+          <w:rFonts w:ascii="Arial" w:hAnsi="Arial" w:cs="Arial"/>
+          <w:sz w:val="24"/>
+          <w:szCs w:val="24"/>
+          <w:lang w:val="es-MX"/>
+        </w:rPr>
+      </w:pPr>
     </w:p>
     <w:sectPr>
       <w:pgSz w:w="11906" w:h="16838"/>

</xml_diff>